<commit_message>
new google drive interact methods added
</commit_message>
<xml_diff>
--- a/core/templates/statement_template.docx
+++ b/core/templates/statement_template.docx
@@ -287,7 +287,7 @@
           <w:szCs w:val="24"/>
           <w:lang w:eastAsia="ru-RU"/>
         </w:rPr>
-        <w:t>Алдунгарова</w:t>
+        <w:t>Джақсыбаева</w:t>
       </w:r>
       <w:proofErr w:type="spellEnd"/>
       <w:r>
@@ -298,7 +298,7 @@
           <w:szCs w:val="24"/>
           <w:lang w:eastAsia="ru-RU"/>
         </w:rPr>
-        <w:t xml:space="preserve"> Алимжана </w:t>
+        <w:t xml:space="preserve"> Дана </w:t>
       </w:r>
       <w:proofErr w:type="spellStart"/>
       <w:r>
@@ -309,19 +309,9 @@
           <w:szCs w:val="24"/>
           <w:lang w:eastAsia="ru-RU"/>
         </w:rPr>
-        <w:t>Амангельдиевича</w:t>
+        <w:t>Смаиловна</w:t>
       </w:r>
       <w:proofErr w:type="spellEnd"/>
-      <w:r>
-        <w:rPr>
-          <w:rFonts w:ascii="Times New Roman" w:eastAsia="Times New Roman" w:hAnsi="Times New Roman" w:cs="Times New Roman"/>
-          <w:b/>
-          <w:sz w:val="24"/>
-          <w:szCs w:val="24"/>
-          <w:lang w:eastAsia="ru-RU"/>
-        </w:rPr>
-        <w:t xml:space="preserve"> </w:t>
-      </w:r>
     </w:p>
     <w:p>
       <w:pPr>
@@ -435,9 +425,10 @@
           <w:bCs/>
           <w:sz w:val="24"/>
           <w:szCs w:val="24"/>
-          <w:lang w:val="en-US" w:eastAsia="ru-RU"/>
-        </w:rPr>
-      </w:pPr>
+          <w:lang w:eastAsia="ru-RU"/>
+        </w:rPr>
+      </w:pPr>
+      <w:proofErr w:type="gramStart"/>
       <w:r>
         <w:rPr>
           <w:rFonts w:ascii="Times New Roman" w:eastAsia="Times New Roman" w:hAnsi="Times New Roman" w:cs="Times New Roman"/>
@@ -466,7 +457,7 @@
           <w:bCs/>
           <w:sz w:val="24"/>
           <w:szCs w:val="24"/>
-          <w:lang w:val="en-US" w:eastAsia="ru-RU"/>
+          <w:lang w:eastAsia="ru-RU"/>
         </w:rPr>
         <w:t>:</w:t>
       </w:r>
@@ -483,6 +474,7 @@
         <w:t>phonenumber</w:t>
       </w:r>
       <w:proofErr w:type="spellEnd"/>
+      <w:proofErr w:type="gramEnd"/>
     </w:p>
     <w:p>
       <w:pPr>
@@ -494,7 +486,7 @@
           <w:bCs/>
           <w:sz w:val="24"/>
           <w:szCs w:val="24"/>
-          <w:lang w:val="en-US" w:eastAsia="ru-RU"/>
+          <w:lang w:eastAsia="ru-RU"/>
         </w:rPr>
       </w:pPr>
       <w:r>
@@ -513,7 +505,7 @@
           <w:bCs/>
           <w:sz w:val="24"/>
           <w:szCs w:val="24"/>
-          <w:lang w:val="en-US" w:eastAsia="ru-RU"/>
+          <w:lang w:eastAsia="ru-RU"/>
         </w:rPr>
         <w:t xml:space="preserve">: </w:t>
       </w:r>
@@ -537,7 +529,7 @@
         <w:jc w:val="both"/>
         <w:rPr>
           <w:rFonts w:ascii="Times New Roman" w:eastAsia="Times New Roman" w:hAnsi="Times New Roman" w:cs="Times New Roman"/>
-          <w:lang w:val="en-US" w:eastAsia="ru-RU"/>
+          <w:lang w:eastAsia="ru-RU"/>
         </w:rPr>
       </w:pPr>
     </w:p>
@@ -548,7 +540,7 @@
         <w:jc w:val="right"/>
         <w:rPr>
           <w:rFonts w:ascii="Times New Roman" w:eastAsia="Times New Roman" w:hAnsi="Times New Roman" w:cs="Times New Roman"/>
-          <w:lang w:val="en-US" w:eastAsia="ru-RU"/>
+          <w:lang w:eastAsia="ru-RU"/>
         </w:rPr>
       </w:pPr>
     </w:p>
@@ -560,7 +552,7 @@
         <w:rPr>
           <w:rFonts w:ascii="Times New Roman" w:eastAsia="Times New Roman" w:hAnsi="Times New Roman" w:cs="Times New Roman"/>
           <w:i/>
-          <w:lang w:val="en-US" w:eastAsia="ru-RU"/>
+          <w:lang w:eastAsia="ru-RU"/>
         </w:rPr>
       </w:pPr>
       <w:r>
@@ -575,7 +567,7 @@
         <w:rPr>
           <w:rFonts w:ascii="Times New Roman" w:eastAsia="Times New Roman" w:hAnsi="Times New Roman" w:cs="Times New Roman"/>
           <w:i/>
-          <w:lang w:val="en-US" w:eastAsia="ru-RU"/>
+          <w:lang w:eastAsia="ru-RU"/>
         </w:rPr>
         <w:t xml:space="preserve"> </w:t>
       </w:r>
@@ -591,7 +583,7 @@
         <w:rPr>
           <w:rFonts w:ascii="Times New Roman" w:eastAsia="Times New Roman" w:hAnsi="Times New Roman" w:cs="Times New Roman"/>
           <w:i/>
-          <w:lang w:val="en-US" w:eastAsia="ru-RU"/>
+          <w:lang w:eastAsia="ru-RU"/>
         </w:rPr>
         <w:t xml:space="preserve"> – </w:t>
       </w:r>
@@ -615,7 +607,7 @@
         <w:rPr>
           <w:rFonts w:ascii="Times New Roman" w:eastAsia="Times New Roman" w:hAnsi="Times New Roman" w:cs="Times New Roman"/>
           <w:i/>
-          <w:lang w:val="en-US" w:eastAsia="ru-RU"/>
+          <w:lang w:eastAsia="ru-RU"/>
         </w:rPr>
       </w:pPr>
     </w:p>
@@ -627,7 +619,7 @@
         <w:rPr>
           <w:rFonts w:ascii="Times New Roman" w:eastAsia="Times New Roman" w:hAnsi="Times New Roman" w:cs="Times New Roman"/>
           <w:i/>
-          <w:lang w:val="en-US" w:eastAsia="ru-RU"/>
+          <w:lang w:eastAsia="ru-RU"/>
         </w:rPr>
       </w:pPr>
     </w:p>
@@ -2014,7 +2006,6 @@
         </w:rPr>
         <w:t>.</w:t>
       </w:r>
-      <w:proofErr w:type="spellStart"/>
       <w:r>
         <w:rPr>
           <w:rFonts w:ascii="Times New Roman" w:eastAsia="Times New Roman" w:hAnsi="Times New Roman" w:cs="Times New Roman"/>
@@ -2022,7 +2013,6 @@
         </w:rPr>
         <w:t>kz</w:t>
       </w:r>
-      <w:proofErr w:type="spellEnd"/>
     </w:p>
     <w:p>
       <w:pPr>
@@ -2095,7 +2085,23 @@
           <w:rFonts w:ascii="Times New Roman" w:eastAsia="Times New Roman" w:hAnsi="Times New Roman" w:cs="Times New Roman"/>
           <w:lang w:eastAsia="ru-RU"/>
         </w:rPr>
-        <w:t xml:space="preserve">На основании вышеизложенного, и руководствуясь ст. ст. 272, 273, 722 ГК РК, ст. ст. 151 - 153  ГПК РК, </w:t>
+        <w:t xml:space="preserve">На основании вышеизложенного, и руководствуясь ст. ст. 272, 273, 722 ГК РК, ст. ст. 151 - </w:t>
+      </w:r>
+      <w:proofErr w:type="gramStart"/>
+      <w:r>
+        <w:rPr>
+          <w:rFonts w:ascii="Times New Roman" w:eastAsia="Times New Roman" w:hAnsi="Times New Roman" w:cs="Times New Roman"/>
+          <w:lang w:eastAsia="ru-RU"/>
+        </w:rPr>
+        <w:t>153  ГПК</w:t>
+      </w:r>
+      <w:proofErr w:type="gramEnd"/>
+      <w:r>
+        <w:rPr>
+          <w:rFonts w:ascii="Times New Roman" w:eastAsia="Times New Roman" w:hAnsi="Times New Roman" w:cs="Times New Roman"/>
+          <w:lang w:eastAsia="ru-RU"/>
+        </w:rPr>
+        <w:t xml:space="preserve"> РК, </w:t>
       </w:r>
     </w:p>
     <w:p>
@@ -2991,7 +2997,49 @@
           <w:b/>
           <w:lang w:eastAsia="ru-RU"/>
         </w:rPr>
-        <w:t>Директор                                                                              Алдунгаров А.А.</w:t>
+        <w:t xml:space="preserve">Директор                                                                              </w:t>
+      </w:r>
+      <w:proofErr w:type="spellStart"/>
+      <w:r>
+        <w:rPr>
+          <w:rFonts w:ascii="Times New Roman" w:eastAsia="Times New Roman" w:hAnsi="Times New Roman" w:cs="Times New Roman"/>
+          <w:b/>
+          <w:lang w:eastAsia="ru-RU"/>
+        </w:rPr>
+        <w:t>Джақсыбаева</w:t>
+      </w:r>
+      <w:proofErr w:type="spellEnd"/>
+      <w:r>
+        <w:rPr>
+          <w:rFonts w:ascii="Times New Roman" w:eastAsia="Times New Roman" w:hAnsi="Times New Roman" w:cs="Times New Roman"/>
+          <w:b/>
+          <w:lang w:eastAsia="ru-RU"/>
+        </w:rPr>
+        <w:t xml:space="preserve"> Д</w:t>
+      </w:r>
+      <w:r>
+        <w:rPr>
+          <w:rFonts w:ascii="Times New Roman" w:eastAsia="Times New Roman" w:hAnsi="Times New Roman" w:cs="Times New Roman"/>
+          <w:b/>
+          <w:lang w:val="en-US" w:eastAsia="ru-RU"/>
+        </w:rPr>
+        <w:t>.</w:t>
+      </w:r>
+      <w:r>
+        <w:rPr>
+          <w:rFonts w:ascii="Times New Roman" w:eastAsia="Times New Roman" w:hAnsi="Times New Roman" w:cs="Times New Roman"/>
+          <w:b/>
+          <w:lang w:eastAsia="ru-RU"/>
+        </w:rPr>
+        <w:t>С</w:t>
+      </w:r>
+      <w:r>
+        <w:rPr>
+          <w:rFonts w:ascii="Times New Roman" w:eastAsia="Times New Roman" w:hAnsi="Times New Roman" w:cs="Times New Roman"/>
+          <w:b/>
+          <w:lang w:val="en-US" w:eastAsia="ru-RU"/>
+        </w:rPr>
+        <w:t>.</w:t>
       </w:r>
     </w:p>
     <w:p/>
@@ -3683,6 +3731,7 @@
   <w:style w:type="character" w:default="1" w:styleId="a0">
     <w:name w:val="Default Paragraph Font"/>
     <w:uiPriority w:val="1"/>
+    <w:semiHidden/>
     <w:unhideWhenUsed/>
   </w:style>
   <w:style w:type="table" w:default="1" w:styleId="a1">
@@ -4063,6 +4112,15 @@
 </file>
 
 <file path=customXml/item1.xml><?xml version="1.0" encoding="utf-8"?>
+<?mso-contentType ?>
+<FormTemplates xmlns="http://schemas.microsoft.com/sharepoint/v3/contenttype/forms">
+  <Display>DocumentLibraryForm</Display>
+  <Edit>DocumentLibraryForm</Edit>
+  <New>DocumentLibraryForm</New>
+</FormTemplates>
+</file>
+
+<file path=customXml/item2.xml><?xml version="1.0" encoding="utf-8"?>
 <ct:contentTypeSchema xmlns:ct="http://schemas.microsoft.com/office/2006/metadata/contentType" xmlns:ma="http://schemas.microsoft.com/office/2006/metadata/properties/metaAttributes" ct:_="" ma:_="" ma:contentTypeName="Document" ma:contentTypeID="0x01010075AF572431AD9D40BD84C932471B1D57" ma:contentTypeVersion="17" ma:contentTypeDescription="Create a new document." ma:contentTypeScope="" ma:versionID="b953ac4a77cdc97a89e09e07bd7832fa">
   <xsd:schema xmlns:xsd="http://www.w3.org/2001/XMLSchema" xmlns:xs="http://www.w3.org/2001/XMLSchema" xmlns:p="http://schemas.microsoft.com/office/2006/metadata/properties" xmlns:ns1="http://schemas.microsoft.com/sharepoint/v3" xmlns:ns2="c7d9122c-f8b8-43d3-b7f2-5fef581473b7" xmlns:ns3="c84c463c-7a88-4deb-9c46-6dca169d8c05" targetNamespace="http://schemas.microsoft.com/office/2006/metadata/properties" ma:root="true" ma:fieldsID="c0e16248f729aba8c5c8a83bd9a5b957" ns1:_="" ns2:_="" ns3:_="">
     <xsd:import namespace="http://schemas.microsoft.com/sharepoint/v3"/>
@@ -4322,16 +4380,15 @@
 </ct:contentTypeSchema>
 </file>
 
-<file path=customXml/item2.xml><?xml version="1.0" encoding="utf-8"?>
-<?mso-contentType ?>
-<FormTemplates xmlns="http://schemas.microsoft.com/sharepoint/v3/contenttype/forms">
-  <Display>DocumentLibraryForm</Display>
-  <Edit>DocumentLibraryForm</Edit>
-  <New>DocumentLibraryForm</New>
-</FormTemplates>
+<file path=customXml/itemProps1.xml><?xml version="1.0" encoding="utf-8"?>
+<ds:datastoreItem xmlns:ds="http://schemas.openxmlformats.org/officeDocument/2006/customXml" ds:itemID="{B35D397C-B8A2-4065-86C4-6945732C4608}">
+  <ds:schemaRefs>
+    <ds:schemaRef ds:uri="http://schemas.microsoft.com/sharepoint/v3/contenttype/forms"/>
+  </ds:schemaRefs>
+</ds:datastoreItem>
 </file>
 
-<file path=customXml/itemProps1.xml><?xml version="1.0" encoding="utf-8"?>
+<file path=customXml/itemProps2.xml><?xml version="1.0" encoding="utf-8"?>
 <ds:datastoreItem xmlns:ds="http://schemas.openxmlformats.org/officeDocument/2006/customXml" ds:itemID="{3CFC6C4B-092F-4AE4-BE59-A94C5D729ECD}">
   <ds:schemaRefs>
     <ds:schemaRef ds:uri="http://schemas.microsoft.com/office/2006/metadata/contentType"/>
@@ -4351,14 +4408,6 @@
 </ds:datastoreItem>
 </file>
 
-<file path=customXml/itemProps2.xml><?xml version="1.0" encoding="utf-8"?>
-<ds:datastoreItem xmlns:ds="http://schemas.openxmlformats.org/officeDocument/2006/customXml" ds:itemID="{B35D397C-B8A2-4065-86C4-6945732C4608}">
-  <ds:schemaRefs>
-    <ds:schemaRef ds:uri="http://schemas.microsoft.com/sharepoint/v3/contenttype/forms"/>
-  </ds:schemaRefs>
-</ds:datastoreItem>
-</file>
-
 <file path=docMetadata/LabelInfo.xml><?xml version="1.0" encoding="utf-8"?>
 <clbl:labelList xmlns:clbl="http://schemas.microsoft.com/office/2020/mipLabelMetadata">
   <clbl:label id="{386e6aaf-2b99-46be-8b37-419440f41f44}" enabled="0" method="" siteId="{386e6aaf-2b99-46be-8b37-419440f41f44}" removed="1"/>

</xml_diff>